<commit_message>
there's always one more update
</commit_message>
<xml_diff>
--- a/Prelims/Kaiser/Prelim-Questions.docx
+++ b/Prelims/Kaiser/Prelim-Questions.docx
@@ -41,7 +41,7 @@
         <w:pStyle w:val="Date"/>
       </w:pPr>
       <w:r>
-        <w:t xml:space="preserve">3/23/2020</w:t>
+        <w:t xml:space="preserve">3/27/2020</w:t>
       </w:r>
     </w:p>
     <w:p>
@@ -1496,7 +1496,7 @@
         <w:rPr>
           <w:rStyle w:val="VerbatimChar"/>
         </w:rPr>
-        <w:t xml:space="preserve">## [1] 30.32017</w:t>
+        <w:t xml:space="preserve">## [1] 29.58761</w:t>
       </w:r>
     </w:p>
     <w:p>
@@ -1545,7 +1545,7 @@
         <w:rPr>
           <w:rStyle w:val="VerbatimChar"/>
         </w:rPr>
-        <w:t xml:space="preserve">## [1] 75.87978</w:t>
+        <w:t xml:space="preserve">## [1] 71.39126</w:t>
       </w:r>
     </w:p>
     <w:p>
@@ -1621,7 +1621,7 @@
         <w:rPr>
           <w:rStyle w:val="VerbatimChar"/>
         </w:rPr>
-        <w:t xml:space="preserve">## [1] 0.5018724</w:t>
+        <w:t xml:space="preserve">## [1] 0.2484587</w:t>
       </w:r>
     </w:p>
     <w:p>
@@ -1915,7 +1915,7 @@
         <w:rPr>
           <w:rStyle w:val="VerbatimChar"/>
         </w:rPr>
-        <w:t xml:space="preserve">## [1] 61413.97</w:t>
+        <w:t xml:space="preserve">## [1] 54805.22</w:t>
       </w:r>
     </w:p>
     <w:p>
@@ -1964,7 +1964,7 @@
         <w:rPr>
           <w:rStyle w:val="VerbatimChar"/>
         </w:rPr>
-        <w:t xml:space="preserve">## [1] 3253387589</w:t>
+        <w:t xml:space="preserve">## [1] 3081340019</w:t>
       </w:r>
     </w:p>
     <w:p>
@@ -2040,7 +2040,7 @@
         <w:rPr>
           <w:rStyle w:val="VerbatimChar"/>
         </w:rPr>
-        <w:t xml:space="preserve">## [1] 1.983007</w:t>
+        <w:t xml:space="preserve">## [1] 1.843889</w:t>
       </w:r>
     </w:p>
     <w:p>

</xml_diff>